<commit_message>
Actualizar el doc para DIP
</commit_message>
<xml_diff>
--- a/ABET - Taller Diseno de Software.docx
+++ b/ABET - Taller Diseno de Software.docx
@@ -261,13 +261,8 @@
         <w:t xml:space="preserve">Debe utilizarse un </w:t>
       </w:r>
       <w:r>
-        <w:t xml:space="preserve">repositorio de </w:t>
-      </w:r>
-      <w:proofErr w:type="spellStart"/>
-      <w:r>
-        <w:t>Github</w:t>
-      </w:r>
-      <w:proofErr w:type="spellEnd"/>
+        <w:t>repositorio de Github</w:t>
+      </w:r>
       <w:r>
         <w:t xml:space="preserve"> para este nuevo grupo</w:t>
       </w:r>
@@ -284,15 +279,7 @@
         </w:numPr>
       </w:pPr>
       <w:r>
-        <w:t xml:space="preserve">En el paquete </w:t>
-      </w:r>
-      <w:proofErr w:type="spellStart"/>
-      <w:r>
-        <w:t>desacargado</w:t>
-      </w:r>
-      <w:proofErr w:type="spellEnd"/>
-      <w:r>
-        <w:t xml:space="preserve"> hay un proyecto </w:t>
+        <w:t xml:space="preserve">En el paquete desacargado hay un proyecto </w:t>
       </w:r>
       <w:r>
         <w:t>compuesto por 10 paquetes (2 por cada principio, mal y bien).</w:t>
@@ -321,14 +308,12 @@
         </w:rPr>
         <w:t>‘</w:t>
       </w:r>
-      <w:proofErr w:type="spellStart"/>
       <w:r>
         <w:rPr>
           <w:b/>
         </w:rPr>
         <w:t>violation</w:t>
       </w:r>
-      <w:proofErr w:type="spellEnd"/>
       <w:r>
         <w:rPr>
           <w:b/>
@@ -354,15 +339,7 @@
         <w:t xml:space="preserve">eben indicar </w:t>
       </w:r>
       <w:r>
-        <w:t xml:space="preserve">como cada </w:t>
-      </w:r>
-      <w:proofErr w:type="spellStart"/>
-      <w:r>
-        <w:t>subpaquete</w:t>
-      </w:r>
-      <w:proofErr w:type="spellEnd"/>
-      <w:r>
-        <w:t xml:space="preserve"> está violando el principio SOLID correspondiente</w:t>
+        <w:t>como cada subpaquete está violando el principio SOLID correspondiente</w:t>
       </w:r>
       <w:r>
         <w:t>. Todos deben estar de acuerdo en el problema y como solucionarlo.</w:t>
@@ -380,32 +357,17 @@
         <w:t>Cada integrante debe</w:t>
       </w:r>
       <w:r>
-        <w:t xml:space="preserve"> corregir por lo menos un </w:t>
-      </w:r>
-      <w:proofErr w:type="spellStart"/>
-      <w:r>
-        <w:t>subpaquete</w:t>
-      </w:r>
-      <w:proofErr w:type="spellEnd"/>
-      <w:r>
-        <w:t xml:space="preserve">, colocando la solución en el </w:t>
-      </w:r>
-      <w:proofErr w:type="spellStart"/>
-      <w:r>
-        <w:t>subpaquete</w:t>
-      </w:r>
-      <w:proofErr w:type="spellEnd"/>
-      <w:r>
-        <w:t xml:space="preserve"> ‘</w:t>
-      </w:r>
-      <w:proofErr w:type="spellStart"/>
+        <w:t xml:space="preserve"> corregir por lo menos un subpaquete</w:t>
+      </w:r>
+      <w:r>
+        <w:t>, colocando la solución en el subpaquete ‘</w:t>
+      </w:r>
       <w:r>
         <w:rPr>
           <w:b/>
         </w:rPr>
         <w:t>solution</w:t>
       </w:r>
-      <w:proofErr w:type="spellEnd"/>
       <w:r>
         <w:rPr>
           <w:b/>
@@ -416,13 +378,8 @@
         <w:t xml:space="preserve"> respectivo </w:t>
       </w:r>
       <w:r>
-        <w:t xml:space="preserve">y subirlo al repositorio remoto de </w:t>
-      </w:r>
-      <w:proofErr w:type="spellStart"/>
-      <w:r>
-        <w:t>Github</w:t>
-      </w:r>
-      <w:proofErr w:type="spellEnd"/>
+        <w:t>y subirlo al repositorio remoto de Github</w:t>
+      </w:r>
       <w:r>
         <w:t xml:space="preserve"> con su propio usuario</w:t>
       </w:r>
@@ -509,8 +466,6 @@
       <w:r>
         <w:t xml:space="preserve">la interface vehículo llama al método escuchar, la clase carro implementa el método de escuchar(), pero no se sabe si la radio esta prendida o apagada, la solución sería manejar la excepción, implementando el método encender. </w:t>
       </w:r>
-      <w:bookmarkStart w:id="0" w:name="_GoBack"/>
-      <w:bookmarkEnd w:id="0"/>
     </w:p>
     <w:p>
       <w:pPr>
@@ -535,6 +490,15 @@
       <w:r>
         <w:t>DIP:</w:t>
       </w:r>
+      <w:r>
+        <w:t xml:space="preserve"> Este principio es violado cuando los carros dependen de las partes específicas en vez de una abstracción de las partes. Igualmente es violado cuando la fábrica general (Interfaz Maquinaria) fabrica todas las partes por separado. La solución implementada sería darle la responsabilidad a los carros de conocer cómo se construyen y pedírselo a la Maquinaria. Para esto se usó la interfaz Ifabricable, que se encarga de agrupar todas </w:t>
+      </w:r>
+      <w:r>
+        <w:lastRenderedPageBreak/>
+        <w:t>las cosas fabricables. De esta manera, si es necesario un “carro tuneado” sólo es necesario crear una nueva clase y describir las partes que utiliza.</w:t>
+      </w:r>
+      <w:bookmarkStart w:id="0" w:name="_GoBack"/>
+      <w:bookmarkEnd w:id="0"/>
     </w:p>
     <w:p/>
     <w:p>
@@ -542,7 +506,6 @@
         <w:pStyle w:val="Ttulo1"/>
       </w:pPr>
       <w:r>
-        <w:lastRenderedPageBreak/>
         <w:t>Entregable</w:t>
       </w:r>
     </w:p>
@@ -580,15 +543,7 @@
         </w:numPr>
       </w:pPr>
       <w:r>
-        <w:t xml:space="preserve">Subir el enlace a </w:t>
-      </w:r>
-      <w:proofErr w:type="spellStart"/>
-      <w:r>
-        <w:t>Sidweb</w:t>
-      </w:r>
-      <w:proofErr w:type="spellEnd"/>
-      <w:r>
-        <w:t>.</w:t>
+        <w:t>Subir el enlace a Sidweb.</w:t>
       </w:r>
     </w:p>
     <w:sectPr>

</xml_diff>